<commit_message>
Adicionando o feedback e scorecard Yuri e Izaque
</commit_message>
<xml_diff>
--- a/Feedback e scorecard semanais/Scorecard Semanal - Feedback em Duplas Bruno-e-Izaque.docx
+++ b/Feedback e scorecard semanais/Scorecard Semanal - Feedback em Duplas Bruno-e-Izaque.docx
@@ -1595,6 +1595,9 @@
               <w:spacing w:line="240" w:lineRule="auto"/>
               <w:jc w:val="center"/>
             </w:pPr>
+            <w:r>
+              <w:t>4</w:t>
+            </w:r>
           </w:p>
         </w:tc>
         <w:tc>
@@ -1615,6 +1618,9 @@
               <w:spacing w:line="240" w:lineRule="auto"/>
               <w:jc w:val="center"/>
             </w:pPr>
+            <w:r>
+              <w:t>4</w:t>
+            </w:r>
           </w:p>
         </w:tc>
         <w:tc>
@@ -1635,6 +1641,9 @@
               <w:spacing w:line="240" w:lineRule="auto"/>
               <w:jc w:val="center"/>
             </w:pPr>
+            <w:r>
+              <w:t>4</w:t>
+            </w:r>
           </w:p>
         </w:tc>
         <w:tc>
@@ -1655,6 +1664,9 @@
               <w:spacing w:line="240" w:lineRule="auto"/>
               <w:jc w:val="center"/>
             </w:pPr>
+            <w:r>
+              <w:t>4</w:t>
+            </w:r>
           </w:p>
         </w:tc>
         <w:tc>
@@ -1675,6 +1687,9 @@
               <w:spacing w:line="240" w:lineRule="auto"/>
               <w:jc w:val="center"/>
             </w:pPr>
+            <w:r>
+              <w:t>4</w:t>
+            </w:r>
           </w:p>
         </w:tc>
         <w:tc>
@@ -1695,6 +1710,9 @@
               <w:spacing w:line="240" w:lineRule="auto"/>
               <w:jc w:val="center"/>
             </w:pPr>
+            <w:r>
+              <w:t>3</w:t>
+            </w:r>
           </w:p>
         </w:tc>
         <w:tc>
@@ -1715,6 +1733,9 @@
               <w:spacing w:line="240" w:lineRule="auto"/>
               <w:jc w:val="center"/>
             </w:pPr>
+            <w:r>
+              <w:t>4</w:t>
+            </w:r>
           </w:p>
         </w:tc>
         <w:tc>
@@ -1735,6 +1756,9 @@
               <w:spacing w:line="240" w:lineRule="auto"/>
               <w:jc w:val="center"/>
             </w:pPr>
+            <w:r>
+              <w:t>3</w:t>
+            </w:r>
           </w:p>
         </w:tc>
       </w:tr>
@@ -6586,6 +6610,12 @@
               <w:widowControl w:val="0"/>
               <w:spacing w:line="240" w:lineRule="auto"/>
             </w:pPr>
+            <w:r>
+              <w:t>Adaptabilidade,</w:t>
+            </w:r>
+            <w:r>
+              <w:t xml:space="preserve"> eu consegui me adaptar ao conteúdo dessa semana e atingi esse êxito através da persistência. </w:t>
+            </w:r>
           </w:p>
           <w:p>
             <w:pPr>
@@ -6657,6 +6687,12 @@
                 <w:b/>
               </w:rPr>
             </w:pPr>
+            <w:r>
+              <w:rPr>
+                <w:b/>
+              </w:rPr>
+              <w:t xml:space="preserve">Desejo melhorar a comunicação, pois no meio da tecnologia é essencial a comunicação, tanto comunicação formal quanto informal. </w:t>
+            </w:r>
           </w:p>
         </w:tc>
       </w:tr>
@@ -9263,42 +9299,109 @@
           <w:sz w:val="30"/>
           <w:szCs w:val="30"/>
         </w:rPr>
-        <w:t xml:space="preserve"> e percebi q nessas semanas </w:t>
+        <w:t xml:space="preserve"> e percebi q nessas semanas você vem se empenhando cada vez mais e está se esforçando muito para entender o assunto, com esse seu esforço você vai alcançar o sucesso!</w:t>
       </w:r>
+    </w:p>
+    <w:p>
+      <w:pPr>
+        <w:rPr>
+          <w:sz w:val="30"/>
+          <w:szCs w:val="30"/>
+        </w:rPr>
+      </w:pPr>
+    </w:p>
+    <w:p>
+      <w:pPr>
+        <w:rPr>
+          <w:sz w:val="30"/>
+          <w:szCs w:val="30"/>
+        </w:rPr>
+      </w:pPr>
+    </w:p>
+    <w:p>
+      <w:pPr>
+        <w:rPr>
+          <w:sz w:val="30"/>
+          <w:szCs w:val="30"/>
+        </w:rPr>
+      </w:pPr>
       <w:r>
         <w:rPr>
           <w:sz w:val="30"/>
           <w:szCs w:val="30"/>
         </w:rPr>
-        <w:t>você</w:t>
+        <w:t xml:space="preserve">Feedback de Yuri para </w:t>
       </w:r>
+      <w:proofErr w:type="spellStart"/>
       <w:r>
         <w:rPr>
           <w:sz w:val="30"/>
           <w:szCs w:val="30"/>
         </w:rPr>
-        <w:t xml:space="preserve"> vem se empenhando cada vez mais e </w:t>
+        <w:t>Izaque</w:t>
       </w:r>
+      <w:proofErr w:type="spellEnd"/>
+    </w:p>
+    <w:p>
+      <w:pPr>
+        <w:rPr>
+          <w:sz w:val="30"/>
+          <w:szCs w:val="30"/>
+        </w:rPr>
+      </w:pPr>
+    </w:p>
+    <w:p>
+      <w:pPr>
+        <w:rPr>
+          <w:sz w:val="30"/>
+          <w:szCs w:val="30"/>
+        </w:rPr>
+      </w:pPr>
       <w:r>
         <w:rPr>
           <w:sz w:val="30"/>
           <w:szCs w:val="30"/>
         </w:rPr>
-        <w:t>está</w:t>
+        <w:t>Yuri:</w:t>
       </w:r>
+    </w:p>
+    <w:p>
+      <w:pPr>
+        <w:rPr>
+          <w:sz w:val="30"/>
+          <w:szCs w:val="30"/>
+        </w:rPr>
+      </w:pPr>
+    </w:p>
+    <w:p>
+      <w:pPr>
+        <w:rPr>
+          <w:sz w:val="30"/>
+          <w:szCs w:val="30"/>
+        </w:rPr>
+      </w:pPr>
       <w:r>
         <w:rPr>
           <w:sz w:val="30"/>
           <w:szCs w:val="30"/>
         </w:rPr>
-        <w:t xml:space="preserve"> se esforçando muito para entender o assunto, com esse seu </w:t>
+        <w:t xml:space="preserve">Queria levantar alguns pontos que percebi desde o nosso último feedback: "a sua presença dentro e fora das aulas, já puxo o gancho do </w:t>
       </w:r>
+      <w:proofErr w:type="spellStart"/>
       <w:r>
         <w:rPr>
           <w:sz w:val="30"/>
           <w:szCs w:val="30"/>
         </w:rPr>
-        <w:t>esforço</w:t>
+        <w:t>discord</w:t>
+      </w:r>
+      <w:proofErr w:type="spellEnd"/>
+      <w:r>
+        <w:rPr>
+          <w:sz w:val="30"/>
+          <w:szCs w:val="30"/>
+        </w:rPr>
+        <w:t>, vejo que você está sempre lá, trabalhando em equipe com o pessoal, na resolução de problemas, ajudando quem precisa</w:t>
       </w:r>
       <w:r>
         <w:rPr>
@@ -9312,14 +9415,37 @@
           <w:sz w:val="30"/>
           <w:szCs w:val="30"/>
         </w:rPr>
-        <w:t>você</w:t>
+        <w:t>(isso</w:t>
       </w:r>
       <w:r>
         <w:rPr>
           <w:sz w:val="30"/>
           <w:szCs w:val="30"/>
         </w:rPr>
-        <w:t xml:space="preserve"> vai alcançar o sucesso!</w:t>
+        <w:t xml:space="preserve"> para mim é fantástico), só tende a te exaltar profissionalmente e academicamente. Acredito que você foi um dos pioneiros nisso (de ajudar as pessoas dentro do </w:t>
+      </w:r>
+      <w:proofErr w:type="spellStart"/>
+      <w:r>
+        <w:rPr>
+          <w:sz w:val="30"/>
+          <w:szCs w:val="30"/>
+        </w:rPr>
+        <w:t>discord</w:t>
+      </w:r>
+      <w:proofErr w:type="spellEnd"/>
+      <w:r>
+        <w:rPr>
+          <w:sz w:val="30"/>
+          <w:szCs w:val="30"/>
+        </w:rPr>
+        <w:t>)</w:t>
+      </w:r>
+      <w:r>
+        <w:rPr>
+          <w:sz w:val="30"/>
+          <w:szCs w:val="30"/>
+        </w:rPr>
+        <w:t>, queria de parabenizar por isso e também pela sua evolução técnica e pessoal, pois vejo que você cresceu muito nesse tempo que tivemos e acredito que vai evoluir ainda mais e se tornará um excelente profissional"</w:t>
       </w:r>
     </w:p>
     <w:sectPr>
@@ -9367,10 +9493,7 @@
       <w:jc w:val="center"/>
     </w:pPr>
     <w:r>
-      <w:t xml:space="preserve">© 2020 Generation: </w:t>
-    </w:r>
-    <w:r>
-      <w:t>You Employed, Inc.</w:t>
+      <w:t>© 2020 Generation: You Employed, Inc.</w:t>
     </w:r>
   </w:p>
   <w:p>

</xml_diff>